<commit_message>
feat: Add progress 'Letter, Thinking Big'
</commit_message>
<xml_diff>
--- a/personal_statements/Thinking Big/letter.docx
+++ b/personal_statements/Thinking Big/letter.docx
@@ -8,7 +8,757 @@
       </w:r>
     </w:p>
     <w:p/>
-    <w:p/>
+    <w:p>
+      <w:pPr>
+        <w:tabs>
+          <w:tab w:val="left" w:pos="2220"/>
+        </w:tabs>
+      </w:pPr>
+      <w:r>
+        <w:tab/>
+      </w:r>
+    </w:p>
+    <w:p>
+      <w:pPr>
+        <w:rPr>
+          <w:rFonts w:ascii="Arial" w:eastAsia="Times New Roman" w:hAnsi="Arial" w:cs="Arial"/>
+          <w:sz w:val="20"/>
+          <w:szCs w:val="20"/>
+        </w:rPr>
+      </w:pPr>
+      <w:r>
+        <w:rPr>
+          <w:rFonts w:ascii="Arial" w:eastAsia="Times New Roman" w:hAnsi="Arial" w:cs="Arial"/>
+          <w:color w:val="000000"/>
+          <w:sz w:val="20"/>
+          <w:szCs w:val="20"/>
+        </w:rPr>
+        <w:t xml:space="preserve">I am writing this letter to you to express my interest in the position of </w:t>
+      </w:r>
+      <w:r>
+        <w:rPr>
+          <w:rFonts w:ascii="Arial" w:eastAsia="Times New Roman" w:hAnsi="Arial" w:cs="Arial"/>
+          <w:color w:val="000000"/>
+          <w:sz w:val="20"/>
+          <w:szCs w:val="20"/>
+        </w:rPr>
+        <w:t>Web Developer</w:t>
+      </w:r>
+      <w:r>
+        <w:rPr>
+          <w:rFonts w:ascii="Arial" w:eastAsia="Times New Roman" w:hAnsi="Arial" w:cs="Arial"/>
+          <w:color w:val="000000"/>
+          <w:sz w:val="20"/>
+          <w:szCs w:val="20"/>
+        </w:rPr>
+        <w:t xml:space="preserve"> in </w:t>
+      </w:r>
+      <w:r>
+        <w:rPr>
+          <w:rFonts w:ascii="Arial" w:eastAsia="Times New Roman" w:hAnsi="Arial" w:cs="Arial"/>
+          <w:color w:val="000000"/>
+          <w:sz w:val="20"/>
+          <w:szCs w:val="20"/>
+        </w:rPr>
+        <w:t>Calgary</w:t>
+      </w:r>
+      <w:r>
+        <w:rPr>
+          <w:rFonts w:ascii="Arial" w:eastAsia="Times New Roman" w:hAnsi="Arial" w:cs="Arial"/>
+          <w:color w:val="000000"/>
+          <w:sz w:val="20"/>
+          <w:szCs w:val="20"/>
+        </w:rPr>
+        <w:t xml:space="preserve"> that is advertised on </w:t>
+      </w:r>
+      <w:r>
+        <w:rPr>
+          <w:rFonts w:ascii="Arial" w:eastAsia="Times New Roman" w:hAnsi="Arial" w:cs="Arial"/>
+          <w:color w:val="000000"/>
+          <w:sz w:val="20"/>
+          <w:szCs w:val="20"/>
+        </w:rPr>
+        <w:t>jobbank.gc.ca</w:t>
+      </w:r>
+      <w:r>
+        <w:rPr>
+          <w:rFonts w:ascii="Arial" w:eastAsia="Times New Roman" w:hAnsi="Arial" w:cs="Arial"/>
+          <w:color w:val="000000"/>
+          <w:sz w:val="20"/>
+          <w:szCs w:val="20"/>
+        </w:rPr>
+        <w:t xml:space="preserve"> </w:t>
+      </w:r>
+      <w:r>
+        <w:rPr>
+          <w:rFonts w:ascii="Arial" w:eastAsia="Times New Roman" w:hAnsi="Arial" w:cs="Arial"/>
+          <w:color w:val="000000"/>
+          <w:sz w:val="20"/>
+          <w:szCs w:val="20"/>
+        </w:rPr>
+        <w:t xml:space="preserve">on </w:t>
+      </w:r>
+      <w:r>
+        <w:rPr>
+          <w:rFonts w:ascii="Arial" w:eastAsia="Times New Roman" w:hAnsi="Arial" w:cs="Arial"/>
+          <w:color w:val="000000"/>
+          <w:sz w:val="20"/>
+          <w:szCs w:val="20"/>
+        </w:rPr>
+        <w:t>January</w:t>
+      </w:r>
+      <w:r>
+        <w:rPr>
+          <w:rFonts w:ascii="Arial" w:eastAsia="Times New Roman" w:hAnsi="Arial" w:cs="Arial"/>
+          <w:color w:val="000000"/>
+          <w:sz w:val="20"/>
+          <w:szCs w:val="20"/>
+        </w:rPr>
+        <w:t xml:space="preserve"> </w:t>
+      </w:r>
+      <w:r>
+        <w:rPr>
+          <w:rFonts w:ascii="Arial" w:eastAsia="Times New Roman" w:hAnsi="Arial" w:cs="Arial"/>
+          <w:color w:val="000000"/>
+          <w:sz w:val="20"/>
+          <w:szCs w:val="20"/>
+        </w:rPr>
+        <w:t>8</w:t>
+      </w:r>
+      <w:r>
+        <w:rPr>
+          <w:rFonts w:ascii="Arial" w:eastAsia="Times New Roman" w:hAnsi="Arial" w:cs="Arial"/>
+          <w:color w:val="000000"/>
+          <w:sz w:val="20"/>
+          <w:szCs w:val="20"/>
+          <w:vertAlign w:val="superscript"/>
+        </w:rPr>
+        <w:t>th</w:t>
+      </w:r>
+      <w:r>
+        <w:rPr>
+          <w:rFonts w:ascii="Arial" w:eastAsia="Times New Roman" w:hAnsi="Arial" w:cs="Arial"/>
+          <w:color w:val="000000"/>
+          <w:sz w:val="20"/>
+          <w:szCs w:val="20"/>
+        </w:rPr>
+        <w:t>, 20</w:t>
+      </w:r>
+      <w:r>
+        <w:rPr>
+          <w:rFonts w:ascii="Arial" w:eastAsia="Times New Roman" w:hAnsi="Arial" w:cs="Arial"/>
+          <w:color w:val="000000"/>
+          <w:sz w:val="20"/>
+          <w:szCs w:val="20"/>
+        </w:rPr>
+        <w:t>2</w:t>
+      </w:r>
+      <w:r>
+        <w:rPr>
+          <w:rFonts w:ascii="Arial" w:eastAsia="Times New Roman" w:hAnsi="Arial" w:cs="Arial"/>
+          <w:color w:val="000000"/>
+          <w:sz w:val="20"/>
+          <w:szCs w:val="20"/>
+        </w:rPr>
+        <w:t>1</w:t>
+      </w:r>
+      <w:r>
+        <w:rPr>
+          <w:rFonts w:ascii="Arial" w:eastAsia="Times New Roman" w:hAnsi="Arial" w:cs="Arial"/>
+          <w:color w:val="000000"/>
+          <w:sz w:val="20"/>
+          <w:szCs w:val="20"/>
+        </w:rPr>
+        <w:t>. I am applying for this position with belief that my experience and expertise would prove valuable for the company.  </w:t>
+      </w:r>
+    </w:p>
+    <w:p>
+      <w:pPr>
+        <w:rPr>
+          <w:rFonts w:ascii="Arial" w:eastAsia="Times New Roman" w:hAnsi="Arial" w:cs="Arial"/>
+          <w:sz w:val="20"/>
+          <w:szCs w:val="20"/>
+        </w:rPr>
+      </w:pPr>
+    </w:p>
+    <w:p>
+      <w:pPr>
+        <w:rPr>
+          <w:rFonts w:ascii="Arial" w:eastAsia="Times New Roman" w:hAnsi="Arial" w:cs="Arial"/>
+          <w:sz w:val="20"/>
+          <w:szCs w:val="20"/>
+        </w:rPr>
+      </w:pPr>
+      <w:r>
+        <w:rPr>
+          <w:rFonts w:ascii="Arial" w:eastAsia="Times New Roman" w:hAnsi="Arial" w:cs="Arial"/>
+          <w:color w:val="000000"/>
+          <w:sz w:val="20"/>
+          <w:szCs w:val="20"/>
+          <w:shd w:val="clear" w:color="auto" w:fill="FFFFFF"/>
+        </w:rPr>
+        <w:t>In consideration of this opportunity, I bring to the table</w:t>
+      </w:r>
+    </w:p>
+    <w:p>
+      <w:pPr>
+        <w:rPr>
+          <w:rFonts w:ascii="Arial" w:eastAsia="Times New Roman" w:hAnsi="Arial" w:cs="Arial"/>
+          <w:sz w:val="20"/>
+          <w:szCs w:val="20"/>
+        </w:rPr>
+      </w:pPr>
+      <w:r>
+        <w:rPr>
+          <w:rFonts w:ascii="Arial" w:eastAsia="Times New Roman" w:hAnsi="Arial" w:cs="Arial"/>
+          <w:sz w:val="20"/>
+          <w:szCs w:val="20"/>
+        </w:rPr>
+        <w:br/>
+      </w:r>
+    </w:p>
+    <w:p>
+      <w:pPr>
+        <w:numPr>
+          <w:ilvl w:val="0"/>
+          <w:numId w:val="1"/>
+        </w:numPr>
+        <w:textAlignment w:val="baseline"/>
+        <w:rPr>
+          <w:rFonts w:ascii="Arial" w:eastAsia="Times New Roman" w:hAnsi="Arial" w:cs="Arial"/>
+          <w:color w:val="000000"/>
+          <w:sz w:val="20"/>
+          <w:szCs w:val="20"/>
+        </w:rPr>
+      </w:pPr>
+      <w:r>
+        <w:rPr>
+          <w:rFonts w:ascii="Arial" w:eastAsia="Times New Roman" w:hAnsi="Arial" w:cs="Arial"/>
+          <w:color w:val="000000"/>
+          <w:sz w:val="20"/>
+          <w:szCs w:val="20"/>
+        </w:rPr>
+        <w:t>Analytical skills gained through Bachelor’s degree in physics</w:t>
+      </w:r>
+    </w:p>
+    <w:p>
+      <w:pPr>
+        <w:numPr>
+          <w:ilvl w:val="0"/>
+          <w:numId w:val="1"/>
+        </w:numPr>
+        <w:textAlignment w:val="baseline"/>
+        <w:rPr>
+          <w:rFonts w:ascii="Arial" w:eastAsia="Times New Roman" w:hAnsi="Arial" w:cs="Arial"/>
+          <w:color w:val="000000"/>
+          <w:sz w:val="20"/>
+          <w:szCs w:val="20"/>
+        </w:rPr>
+      </w:pPr>
+      <w:r>
+        <w:rPr>
+          <w:rFonts w:ascii="Arial" w:eastAsia="Times New Roman" w:hAnsi="Arial" w:cs="Arial"/>
+          <w:color w:val="000000"/>
+          <w:sz w:val="20"/>
+          <w:szCs w:val="20"/>
+        </w:rPr>
+        <w:t xml:space="preserve">2 years of industry experience in </w:t>
+      </w:r>
+      <w:r>
+        <w:rPr>
+          <w:rFonts w:ascii="Arial" w:eastAsia="Times New Roman" w:hAnsi="Arial" w:cs="Arial"/>
+          <w:color w:val="000000"/>
+          <w:sz w:val="20"/>
+          <w:szCs w:val="20"/>
+        </w:rPr>
+        <w:t>web</w:t>
+      </w:r>
+      <w:r>
+        <w:rPr>
+          <w:rFonts w:ascii="Arial" w:eastAsia="Times New Roman" w:hAnsi="Arial" w:cs="Arial"/>
+          <w:color w:val="000000"/>
+          <w:sz w:val="20"/>
+          <w:szCs w:val="20"/>
+        </w:rPr>
+        <w:t xml:space="preserve"> development</w:t>
+      </w:r>
+    </w:p>
+    <w:p>
+      <w:pPr>
+        <w:pStyle w:val="ListParagraph"/>
+        <w:numPr>
+          <w:ilvl w:val="0"/>
+          <w:numId w:val="1"/>
+        </w:numPr>
+        <w:rPr>
+          <w:rFonts w:ascii="Times New Roman" w:eastAsia="Times New Roman" w:hAnsi="Times New Roman" w:cs="Times New Roman"/>
+        </w:rPr>
+      </w:pPr>
+      <w:r>
+        <w:rPr>
+          <w:rFonts w:ascii="Arial" w:eastAsia="Times New Roman" w:hAnsi="Arial" w:cs="Arial"/>
+          <w:color w:val="000000"/>
+          <w:sz w:val="20"/>
+          <w:szCs w:val="20"/>
+        </w:rPr>
+        <w:t>Ability to develop HTML templates from mockups that are both pixel-perfect and responsive</w:t>
+      </w:r>
+    </w:p>
+    <w:p>
+      <w:pPr>
+        <w:numPr>
+          <w:ilvl w:val="0"/>
+          <w:numId w:val="1"/>
+        </w:numPr>
+        <w:textAlignment w:val="baseline"/>
+        <w:rPr>
+          <w:rFonts w:ascii="Arial" w:eastAsia="Times New Roman" w:hAnsi="Arial" w:cs="Arial"/>
+          <w:color w:val="000000"/>
+          <w:sz w:val="20"/>
+          <w:szCs w:val="20"/>
+        </w:rPr>
+      </w:pPr>
+      <w:r>
+        <w:rPr>
+          <w:rFonts w:ascii="Arial" w:eastAsia="Times New Roman" w:hAnsi="Arial" w:cs="Arial"/>
+          <w:color w:val="000000"/>
+          <w:sz w:val="20"/>
+          <w:szCs w:val="20"/>
+          <w:shd w:val="clear" w:color="auto" w:fill="FFFFFF"/>
+        </w:rPr>
+        <w:t xml:space="preserve">Knowledge of building </w:t>
+      </w:r>
+      <w:r>
+        <w:rPr>
+          <w:rFonts w:ascii="Arial" w:eastAsia="Times New Roman" w:hAnsi="Arial" w:cs="Arial"/>
+          <w:color w:val="000000"/>
+          <w:sz w:val="20"/>
+          <w:szCs w:val="20"/>
+          <w:shd w:val="clear" w:color="auto" w:fill="FFFFFF"/>
+        </w:rPr>
+        <w:t>front-end</w:t>
+      </w:r>
+      <w:r>
+        <w:rPr>
+          <w:rFonts w:ascii="Arial" w:eastAsia="Times New Roman" w:hAnsi="Arial" w:cs="Arial"/>
+          <w:color w:val="000000"/>
+          <w:sz w:val="20"/>
+          <w:szCs w:val="20"/>
+          <w:shd w:val="clear" w:color="auto" w:fill="FFFFFF"/>
+        </w:rPr>
+        <w:t xml:space="preserve"> software applications using tools including React</w:t>
+      </w:r>
+      <w:r>
+        <w:rPr>
+          <w:rFonts w:ascii="Arial" w:eastAsia="Times New Roman" w:hAnsi="Arial" w:cs="Arial"/>
+          <w:color w:val="000000"/>
+          <w:sz w:val="20"/>
+          <w:szCs w:val="20"/>
+          <w:shd w:val="clear" w:color="auto" w:fill="FFFFFF"/>
+        </w:rPr>
+        <w:t>JS</w:t>
+      </w:r>
+      <w:r>
+        <w:rPr>
+          <w:rFonts w:ascii="Arial" w:eastAsia="Times New Roman" w:hAnsi="Arial" w:cs="Arial"/>
+          <w:color w:val="000000"/>
+          <w:sz w:val="20"/>
+          <w:szCs w:val="20"/>
+          <w:shd w:val="clear" w:color="auto" w:fill="FFFFFF"/>
+        </w:rPr>
+        <w:t>, S</w:t>
+      </w:r>
+      <w:r>
+        <w:rPr>
+          <w:rFonts w:ascii="Arial" w:eastAsia="Times New Roman" w:hAnsi="Arial" w:cs="Arial"/>
+          <w:color w:val="000000"/>
+          <w:sz w:val="20"/>
+          <w:szCs w:val="20"/>
+          <w:shd w:val="clear" w:color="auto" w:fill="FFFFFF"/>
+        </w:rPr>
+        <w:t>A</w:t>
+      </w:r>
+      <w:r>
+        <w:rPr>
+          <w:rFonts w:ascii="Arial" w:eastAsia="Times New Roman" w:hAnsi="Arial" w:cs="Arial"/>
+          <w:color w:val="000000"/>
+          <w:sz w:val="20"/>
+          <w:szCs w:val="20"/>
+          <w:shd w:val="clear" w:color="auto" w:fill="FFFFFF"/>
+        </w:rPr>
+        <w:t>SS,</w:t>
+      </w:r>
+      <w:r>
+        <w:rPr>
+          <w:rFonts w:ascii="Arial" w:eastAsia="Times New Roman" w:hAnsi="Arial" w:cs="Arial"/>
+          <w:color w:val="000000"/>
+          <w:sz w:val="20"/>
+          <w:szCs w:val="20"/>
+          <w:shd w:val="clear" w:color="auto" w:fill="FFFFFF"/>
+        </w:rPr>
+        <w:t xml:space="preserve"> ES6 JavaScript</w:t>
+      </w:r>
+      <w:r>
+        <w:rPr>
+          <w:rFonts w:ascii="Arial" w:eastAsia="Times New Roman" w:hAnsi="Arial" w:cs="Arial"/>
+          <w:color w:val="000000"/>
+          <w:sz w:val="20"/>
+          <w:szCs w:val="20"/>
+          <w:shd w:val="clear" w:color="auto" w:fill="FFFFFF"/>
+        </w:rPr>
+        <w:t xml:space="preserve"> and </w:t>
+      </w:r>
+      <w:r>
+        <w:rPr>
+          <w:rFonts w:ascii="Arial" w:eastAsia="Times New Roman" w:hAnsi="Arial" w:cs="Arial"/>
+          <w:color w:val="000000"/>
+          <w:sz w:val="20"/>
+          <w:szCs w:val="20"/>
+          <w:shd w:val="clear" w:color="auto" w:fill="FFFFFF"/>
+        </w:rPr>
+        <w:t>HTML5</w:t>
+      </w:r>
+    </w:p>
+    <w:p>
+      <w:pPr>
+        <w:numPr>
+          <w:ilvl w:val="0"/>
+          <w:numId w:val="1"/>
+        </w:numPr>
+        <w:textAlignment w:val="baseline"/>
+        <w:rPr>
+          <w:rFonts w:ascii="Arial" w:eastAsia="Times New Roman" w:hAnsi="Arial" w:cs="Arial"/>
+          <w:color w:val="000000"/>
+          <w:sz w:val="20"/>
+          <w:szCs w:val="20"/>
+        </w:rPr>
+      </w:pPr>
+      <w:r>
+        <w:rPr>
+          <w:rFonts w:ascii="Arial" w:eastAsia="Times New Roman" w:hAnsi="Arial" w:cs="Arial"/>
+          <w:color w:val="000000"/>
+          <w:sz w:val="20"/>
+          <w:szCs w:val="20"/>
+          <w:shd w:val="clear" w:color="auto" w:fill="FFFFFF"/>
+        </w:rPr>
+        <w:t xml:space="preserve">Passion for </w:t>
+      </w:r>
+      <w:r>
+        <w:rPr>
+          <w:rFonts w:ascii="Arial" w:eastAsia="Times New Roman" w:hAnsi="Arial" w:cs="Arial"/>
+          <w:color w:val="000000"/>
+          <w:sz w:val="20"/>
+          <w:szCs w:val="20"/>
+          <w:shd w:val="clear" w:color="auto" w:fill="FFFFFF"/>
+        </w:rPr>
+        <w:t>web</w:t>
+      </w:r>
+      <w:r>
+        <w:rPr>
+          <w:rFonts w:ascii="Arial" w:eastAsia="Times New Roman" w:hAnsi="Arial" w:cs="Arial"/>
+          <w:color w:val="000000"/>
+          <w:sz w:val="20"/>
+          <w:szCs w:val="20"/>
+          <w:shd w:val="clear" w:color="auto" w:fill="FFFFFF"/>
+        </w:rPr>
+        <w:t xml:space="preserve"> development, and commitment to keep up with the latest technologies</w:t>
+      </w:r>
+    </w:p>
+    <w:p>
+      <w:pPr>
+        <w:numPr>
+          <w:ilvl w:val="0"/>
+          <w:numId w:val="1"/>
+        </w:numPr>
+        <w:textAlignment w:val="baseline"/>
+        <w:rPr>
+          <w:rFonts w:ascii="Arial" w:eastAsia="Times New Roman" w:hAnsi="Arial" w:cs="Arial"/>
+          <w:color w:val="000000"/>
+          <w:sz w:val="20"/>
+          <w:szCs w:val="20"/>
+        </w:rPr>
+      </w:pPr>
+      <w:r>
+        <w:rPr>
+          <w:rFonts w:ascii="Arial" w:eastAsia="Times New Roman" w:hAnsi="Arial" w:cs="Arial"/>
+          <w:color w:val="000000"/>
+          <w:sz w:val="20"/>
+          <w:szCs w:val="20"/>
+          <w:shd w:val="clear" w:color="auto" w:fill="FFFFFF"/>
+        </w:rPr>
+        <w:t>Legal authorization to work in Canada</w:t>
+      </w:r>
+    </w:p>
+    <w:p>
+      <w:pPr>
+        <w:rPr>
+          <w:rFonts w:ascii="Arial" w:eastAsia="Times New Roman" w:hAnsi="Arial" w:cs="Arial"/>
+          <w:sz w:val="20"/>
+          <w:szCs w:val="20"/>
+        </w:rPr>
+      </w:pPr>
+    </w:p>
+    <w:p>
+      <w:pPr>
+        <w:rPr>
+          <w:rFonts w:ascii="Arial" w:eastAsia="Times New Roman" w:hAnsi="Arial" w:cs="Arial"/>
+          <w:sz w:val="20"/>
+          <w:szCs w:val="20"/>
+        </w:rPr>
+      </w:pPr>
+      <w:r>
+        <w:rPr>
+          <w:rFonts w:ascii="Arial" w:eastAsia="Times New Roman" w:hAnsi="Arial" w:cs="Arial"/>
+          <w:color w:val="000000"/>
+          <w:sz w:val="20"/>
+          <w:szCs w:val="20"/>
+          <w:shd w:val="clear" w:color="auto" w:fill="FFFFFF"/>
+        </w:rPr>
+        <w:t xml:space="preserve">My proudest example is </w:t>
+      </w:r>
+      <w:r>
+        <w:rPr>
+          <w:rFonts w:ascii="Arial" w:eastAsia="Times New Roman" w:hAnsi="Arial" w:cs="Arial"/>
+          <w:color w:val="000000"/>
+          <w:sz w:val="20"/>
+          <w:szCs w:val="20"/>
+          <w:shd w:val="clear" w:color="auto" w:fill="FFFFFF"/>
+        </w:rPr>
+        <w:t>Simple Publish</w:t>
+      </w:r>
+      <w:r>
+        <w:rPr>
+          <w:rFonts w:ascii="Arial" w:eastAsia="Times New Roman" w:hAnsi="Arial" w:cs="Arial"/>
+          <w:color w:val="000000"/>
+          <w:sz w:val="20"/>
+          <w:szCs w:val="20"/>
+          <w:shd w:val="clear" w:color="auto" w:fill="FFFFFF"/>
+        </w:rPr>
+        <w:t xml:space="preserve">. </w:t>
+      </w:r>
+      <w:r>
+        <w:rPr>
+          <w:rFonts w:ascii="Arial" w:eastAsia="Times New Roman" w:hAnsi="Arial" w:cs="Arial"/>
+          <w:color w:val="000000"/>
+          <w:sz w:val="20"/>
+          <w:szCs w:val="20"/>
+          <w:shd w:val="clear" w:color="auto" w:fill="FFFFFF"/>
+        </w:rPr>
+        <w:t>It</w:t>
+      </w:r>
+      <w:r>
+        <w:rPr>
+          <w:rFonts w:ascii="Arial" w:eastAsia="Times New Roman" w:hAnsi="Arial" w:cs="Arial"/>
+          <w:color w:val="000000"/>
+          <w:sz w:val="20"/>
+          <w:szCs w:val="20"/>
+          <w:shd w:val="clear" w:color="auto" w:fill="FFFFFF"/>
+        </w:rPr>
+        <w:t xml:space="preserve"> uses </w:t>
+      </w:r>
+      <w:r>
+        <w:rPr>
+          <w:rFonts w:ascii="Arial" w:eastAsia="Times New Roman" w:hAnsi="Arial" w:cs="Arial"/>
+          <w:color w:val="000000"/>
+          <w:sz w:val="20"/>
+          <w:szCs w:val="20"/>
+          <w:shd w:val="clear" w:color="auto" w:fill="FFFFFF"/>
+        </w:rPr>
+        <w:t>ReactJS,</w:t>
+      </w:r>
+      <w:r>
+        <w:rPr>
+          <w:rFonts w:ascii="Arial" w:eastAsia="Times New Roman" w:hAnsi="Arial" w:cs="Arial"/>
+          <w:color w:val="000000"/>
+          <w:sz w:val="20"/>
+          <w:szCs w:val="20"/>
+          <w:shd w:val="clear" w:color="auto" w:fill="FFFFFF"/>
+        </w:rPr>
+        <w:t xml:space="preserve"> </w:t>
+      </w:r>
+      <w:r>
+        <w:rPr>
+          <w:rFonts w:ascii="Arial" w:eastAsia="Times New Roman" w:hAnsi="Arial" w:cs="Arial"/>
+          <w:color w:val="000000"/>
+          <w:sz w:val="20"/>
+          <w:szCs w:val="20"/>
+          <w:shd w:val="clear" w:color="auto" w:fill="FFFFFF"/>
+        </w:rPr>
+        <w:t>Typescript and SASS</w:t>
+      </w:r>
+      <w:r>
+        <w:rPr>
+          <w:rFonts w:ascii="Arial" w:eastAsia="Times New Roman" w:hAnsi="Arial" w:cs="Arial"/>
+          <w:color w:val="000000"/>
+          <w:sz w:val="20"/>
+          <w:szCs w:val="20"/>
+          <w:shd w:val="clear" w:color="auto" w:fill="FFFFFF"/>
+        </w:rPr>
+        <w:t xml:space="preserve"> to </w:t>
+      </w:r>
+      <w:r>
+        <w:rPr>
+          <w:rFonts w:ascii="Arial" w:eastAsia="Times New Roman" w:hAnsi="Arial" w:cs="Arial"/>
+          <w:color w:val="000000"/>
+          <w:sz w:val="20"/>
+          <w:szCs w:val="20"/>
+          <w:shd w:val="clear" w:color="auto" w:fill="FFFFFF"/>
+        </w:rPr>
+        <w:t>create component-based pixel perfect clone of GitHub’s create new repository page</w:t>
+      </w:r>
+      <w:r>
+        <w:rPr>
+          <w:rFonts w:ascii="Arial" w:eastAsia="Times New Roman" w:hAnsi="Arial" w:cs="Arial"/>
+          <w:color w:val="000000"/>
+          <w:sz w:val="20"/>
+          <w:szCs w:val="20"/>
+          <w:shd w:val="clear" w:color="auto" w:fill="FFFFFF"/>
+        </w:rPr>
+        <w:t xml:space="preserve">. The project is available online, and it can be viewed here: </w:t>
+      </w:r>
+      <w:hyperlink r:id="rId5" w:history="1">
+        <w:r>
+          <w:rPr>
+            <w:rStyle w:val="Hyperlink"/>
+            <w:rFonts w:ascii="Arial" w:eastAsia="Times New Roman" w:hAnsi="Arial" w:cs="Arial"/>
+            <w:sz w:val="20"/>
+            <w:szCs w:val="20"/>
+          </w:rPr>
+          <w:t>https://github.com/hyungmogu/simple-publish</w:t>
+        </w:r>
+      </w:hyperlink>
+      <w:r>
+        <w:rPr>
+          <w:rFonts w:ascii="Arial" w:eastAsia="Times New Roman" w:hAnsi="Arial" w:cs="Arial"/>
+          <w:color w:val="000000"/>
+          <w:sz w:val="20"/>
+          <w:szCs w:val="20"/>
+          <w:shd w:val="clear" w:color="auto" w:fill="FFFFFF"/>
+        </w:rPr>
+        <w:t>.</w:t>
+      </w:r>
+    </w:p>
+    <w:p>
+      <w:pPr>
+        <w:rPr>
+          <w:rFonts w:ascii="Arial" w:eastAsia="Times New Roman" w:hAnsi="Arial" w:cs="Arial"/>
+          <w:sz w:val="20"/>
+          <w:szCs w:val="20"/>
+        </w:rPr>
+      </w:pPr>
+    </w:p>
+    <w:p>
+      <w:pPr>
+        <w:rPr>
+          <w:rFonts w:ascii="Arial" w:eastAsia="Times New Roman" w:hAnsi="Arial" w:cs="Arial"/>
+          <w:sz w:val="20"/>
+          <w:szCs w:val="20"/>
+        </w:rPr>
+      </w:pPr>
+      <w:r>
+        <w:rPr>
+          <w:rFonts w:ascii="Arial" w:eastAsia="Times New Roman" w:hAnsi="Arial" w:cs="Arial"/>
+          <w:color w:val="000000"/>
+          <w:sz w:val="20"/>
+          <w:szCs w:val="20"/>
+        </w:rPr>
+        <w:t>Thank you so much for your consideration of my application. I am looking forward for an interview where I could further demonstrate my energy, passion and dedication for the role. With your opportunity, I will prove that I am the best employee the company could hire. </w:t>
+      </w:r>
+    </w:p>
+    <w:p>
+      <w:pPr>
+        <w:rPr>
+          <w:rFonts w:ascii="Arial" w:eastAsia="Times New Roman" w:hAnsi="Arial" w:cs="Arial"/>
+          <w:sz w:val="20"/>
+          <w:szCs w:val="20"/>
+        </w:rPr>
+      </w:pPr>
+    </w:p>
+    <w:p>
+      <w:pPr>
+        <w:rPr>
+          <w:rFonts w:ascii="Arial" w:eastAsia="Times New Roman" w:hAnsi="Arial" w:cs="Arial"/>
+          <w:sz w:val="20"/>
+          <w:szCs w:val="20"/>
+        </w:rPr>
+      </w:pPr>
+      <w:r>
+        <w:rPr>
+          <w:rFonts w:ascii="Arial" w:eastAsia="Times New Roman" w:hAnsi="Arial" w:cs="Arial"/>
+          <w:color w:val="000000"/>
+          <w:sz w:val="20"/>
+          <w:szCs w:val="20"/>
+        </w:rPr>
+        <w:t>I hope to hear from you.</w:t>
+      </w:r>
+    </w:p>
+    <w:p>
+      <w:pPr>
+        <w:spacing w:after="240"/>
+        <w:rPr>
+          <w:rFonts w:ascii="Arial" w:eastAsia="Times New Roman" w:hAnsi="Arial" w:cs="Arial"/>
+          <w:sz w:val="20"/>
+          <w:szCs w:val="20"/>
+        </w:rPr>
+      </w:pPr>
+    </w:p>
+    <w:p>
+      <w:pPr>
+        <w:tabs>
+          <w:tab w:val="left" w:pos="6940"/>
+        </w:tabs>
+        <w:rPr>
+          <w:rFonts w:ascii="Arial" w:eastAsia="Times New Roman" w:hAnsi="Arial" w:cs="Arial"/>
+          <w:sz w:val="20"/>
+          <w:szCs w:val="20"/>
+        </w:rPr>
+      </w:pPr>
+      <w:r>
+        <w:rPr>
+          <w:rFonts w:ascii="Arial" w:eastAsia="Times New Roman" w:hAnsi="Arial" w:cs="Arial"/>
+          <w:color w:val="000000"/>
+          <w:sz w:val="20"/>
+          <w:szCs w:val="20"/>
+        </w:rPr>
+        <w:t>Sincerely,</w:t>
+      </w:r>
+      <w:r>
+        <w:rPr>
+          <w:rFonts w:ascii="Arial" w:eastAsia="Times New Roman" w:hAnsi="Arial" w:cs="Arial"/>
+          <w:color w:val="000000"/>
+          <w:sz w:val="20"/>
+          <w:szCs w:val="20"/>
+        </w:rPr>
+        <w:tab/>
+      </w:r>
+    </w:p>
+    <w:p>
+      <w:pPr>
+        <w:rPr>
+          <w:rFonts w:ascii="Arial" w:eastAsia="Times New Roman" w:hAnsi="Arial" w:cs="Arial"/>
+          <w:sz w:val="20"/>
+          <w:szCs w:val="20"/>
+        </w:rPr>
+      </w:pPr>
+      <w:r>
+        <w:rPr>
+          <w:rFonts w:ascii="Arial" w:eastAsia="Times New Roman" w:hAnsi="Arial" w:cs="Arial"/>
+          <w:color w:val="000000"/>
+          <w:sz w:val="20"/>
+          <w:szCs w:val="20"/>
+        </w:rPr>
+        <w:t>Hyungmo Gu</w:t>
+      </w:r>
+    </w:p>
+    <w:p>
+      <w:pPr>
+        <w:rPr>
+          <w:rFonts w:ascii="Arial" w:eastAsia="Times New Roman" w:hAnsi="Arial" w:cs="Arial"/>
+          <w:sz w:val="20"/>
+          <w:szCs w:val="20"/>
+        </w:rPr>
+      </w:pPr>
+    </w:p>
     <w:p/>
     <w:sectPr>
       <w:pgSz w:w="12240" w:h="15840"/>
@@ -18,6 +768,163 @@
     </w:sectPr>
   </w:body>
 </w:document>
+</file>
+
+<file path=word/numbering.xml><?xml version="1.0" encoding="utf-8"?>
+<w:numbering xmlns:wpc="http://schemas.microsoft.com/office/word/2010/wordprocessingCanvas" xmlns:cx="http://schemas.microsoft.com/office/drawing/2014/chartex" xmlns:cx1="http://schemas.microsoft.com/office/drawing/2015/9/8/chartex" xmlns:cx2="http://schemas.microsoft.com/office/drawing/2015/10/21/chartex" xmlns:cx3="http://schemas.microsoft.com/office/drawing/2016/5/9/chartex" xmlns:cx4="http://schemas.microsoft.com/office/drawing/2016/5/10/chartex" xmlns:cx5="http://schemas.microsoft.com/office/drawing/2016/5/11/chartex" xmlns:cx6="http://schemas.microsoft.com/office/drawing/2016/5/12/chartex" xmlns:cx7="http://schemas.microsoft.com/office/drawing/2016/5/13/chartex" xmlns:cx8="http://schemas.microsoft.com/office/drawing/2016/5/14/chartex" xmlns:mc="http://schemas.openxmlformats.org/markup-compatibility/2006" xmlns:aink="http://schemas.microsoft.com/office/drawing/2016/ink" xmlns:am3d="http://schemas.microsoft.com/office/drawing/2017/model3d" xmlns:o="urn:schemas-microsoft-com:office:office" xmlns:r="http://schemas.openxmlformats.org/officeDocument/2006/relationships" xmlns:m="http://schemas.openxmlformats.org/officeDocument/2006/math" xmlns:v="urn:schemas-microsoft-com:vml" xmlns:wp14="http://schemas.microsoft.com/office/word/2010/wordprocessingDrawing" xmlns:wp="http://schemas.openxmlformats.org/drawingml/2006/wordprocessingDrawing" xmlns:w10="urn:schemas-microsoft-com:office:word" xmlns:w="http://schemas.openxmlformats.org/wordprocessingml/2006/main" xmlns:w14="http://schemas.microsoft.com/office/word/2010/wordml" xmlns:w15="http://schemas.microsoft.com/office/word/2012/wordml" xmlns:w16cex="http://schemas.microsoft.com/office/word/2018/wordml/cex" xmlns:w16cid="http://schemas.microsoft.com/office/word/2016/wordml/cid" xmlns:w16="http://schemas.microsoft.com/office/word/2018/wordml" xmlns:w16se="http://schemas.microsoft.com/office/word/2015/wordml/symex" xmlns:wpg="http://schemas.microsoft.com/office/word/2010/wordprocessingGroup" xmlns:wpi="http://schemas.microsoft.com/office/word/2010/wordprocessingInk" xmlns:wne="http://schemas.microsoft.com/office/word/2006/wordml" xmlns:wps="http://schemas.microsoft.com/office/word/2010/wordprocessingShape" mc:Ignorable="w14 w15 w16se w16cid w16 w16cex wp14">
+  <w:abstractNum w:abstractNumId="0" w15:restartNumberingAfterBreak="0">
+    <w:nsid w:val="2D9B4F11"/>
+    <w:multiLevelType w:val="multilevel"/>
+    <w:tmpl w:val="2ECA8606"/>
+    <w:lvl w:ilvl="0">
+      <w:start w:val="1"/>
+      <w:numFmt w:val="bullet"/>
+      <w:lvlText w:val=""/>
+      <w:lvlJc w:val="left"/>
+      <w:pPr>
+        <w:tabs>
+          <w:tab w:val="num" w:pos="720"/>
+        </w:tabs>
+        <w:ind w:left="720" w:hanging="360"/>
+      </w:pPr>
+      <w:rPr>
+        <w:rFonts w:ascii="Symbol" w:hAnsi="Symbol" w:hint="default"/>
+        <w:sz w:val="20"/>
+      </w:rPr>
+    </w:lvl>
+    <w:lvl w:ilvl="1" w:tentative="1">
+      <w:start w:val="1"/>
+      <w:numFmt w:val="bullet"/>
+      <w:lvlText w:val="o"/>
+      <w:lvlJc w:val="left"/>
+      <w:pPr>
+        <w:tabs>
+          <w:tab w:val="num" w:pos="1440"/>
+        </w:tabs>
+        <w:ind w:left="1440" w:hanging="360"/>
+      </w:pPr>
+      <w:rPr>
+        <w:rFonts w:ascii="Courier New" w:hAnsi="Courier New" w:hint="default"/>
+        <w:sz w:val="20"/>
+      </w:rPr>
+    </w:lvl>
+    <w:lvl w:ilvl="2" w:tentative="1">
+      <w:start w:val="1"/>
+      <w:numFmt w:val="bullet"/>
+      <w:lvlText w:val=""/>
+      <w:lvlJc w:val="left"/>
+      <w:pPr>
+        <w:tabs>
+          <w:tab w:val="num" w:pos="2160"/>
+        </w:tabs>
+        <w:ind w:left="2160" w:hanging="360"/>
+      </w:pPr>
+      <w:rPr>
+        <w:rFonts w:ascii="Wingdings" w:hAnsi="Wingdings" w:hint="default"/>
+        <w:sz w:val="20"/>
+      </w:rPr>
+    </w:lvl>
+    <w:lvl w:ilvl="3" w:tentative="1">
+      <w:start w:val="1"/>
+      <w:numFmt w:val="bullet"/>
+      <w:lvlText w:val=""/>
+      <w:lvlJc w:val="left"/>
+      <w:pPr>
+        <w:tabs>
+          <w:tab w:val="num" w:pos="2880"/>
+        </w:tabs>
+        <w:ind w:left="2880" w:hanging="360"/>
+      </w:pPr>
+      <w:rPr>
+        <w:rFonts w:ascii="Wingdings" w:hAnsi="Wingdings" w:hint="default"/>
+        <w:sz w:val="20"/>
+      </w:rPr>
+    </w:lvl>
+    <w:lvl w:ilvl="4" w:tentative="1">
+      <w:start w:val="1"/>
+      <w:numFmt w:val="bullet"/>
+      <w:lvlText w:val=""/>
+      <w:lvlJc w:val="left"/>
+      <w:pPr>
+        <w:tabs>
+          <w:tab w:val="num" w:pos="3600"/>
+        </w:tabs>
+        <w:ind w:left="3600" w:hanging="360"/>
+      </w:pPr>
+      <w:rPr>
+        <w:rFonts w:ascii="Wingdings" w:hAnsi="Wingdings" w:hint="default"/>
+        <w:sz w:val="20"/>
+      </w:rPr>
+    </w:lvl>
+    <w:lvl w:ilvl="5" w:tentative="1">
+      <w:start w:val="1"/>
+      <w:numFmt w:val="bullet"/>
+      <w:lvlText w:val=""/>
+      <w:lvlJc w:val="left"/>
+      <w:pPr>
+        <w:tabs>
+          <w:tab w:val="num" w:pos="4320"/>
+        </w:tabs>
+        <w:ind w:left="4320" w:hanging="360"/>
+      </w:pPr>
+      <w:rPr>
+        <w:rFonts w:ascii="Wingdings" w:hAnsi="Wingdings" w:hint="default"/>
+        <w:sz w:val="20"/>
+      </w:rPr>
+    </w:lvl>
+    <w:lvl w:ilvl="6" w:tentative="1">
+      <w:start w:val="1"/>
+      <w:numFmt w:val="bullet"/>
+      <w:lvlText w:val=""/>
+      <w:lvlJc w:val="left"/>
+      <w:pPr>
+        <w:tabs>
+          <w:tab w:val="num" w:pos="5040"/>
+        </w:tabs>
+        <w:ind w:left="5040" w:hanging="360"/>
+      </w:pPr>
+      <w:rPr>
+        <w:rFonts w:ascii="Wingdings" w:hAnsi="Wingdings" w:hint="default"/>
+        <w:sz w:val="20"/>
+      </w:rPr>
+    </w:lvl>
+    <w:lvl w:ilvl="7" w:tentative="1">
+      <w:start w:val="1"/>
+      <w:numFmt w:val="bullet"/>
+      <w:lvlText w:val=""/>
+      <w:lvlJc w:val="left"/>
+      <w:pPr>
+        <w:tabs>
+          <w:tab w:val="num" w:pos="5760"/>
+        </w:tabs>
+        <w:ind w:left="5760" w:hanging="360"/>
+      </w:pPr>
+      <w:rPr>
+        <w:rFonts w:ascii="Wingdings" w:hAnsi="Wingdings" w:hint="default"/>
+        <w:sz w:val="20"/>
+      </w:rPr>
+    </w:lvl>
+    <w:lvl w:ilvl="8" w:tentative="1">
+      <w:start w:val="1"/>
+      <w:numFmt w:val="bullet"/>
+      <w:lvlText w:val=""/>
+      <w:lvlJc w:val="left"/>
+      <w:pPr>
+        <w:tabs>
+          <w:tab w:val="num" w:pos="6480"/>
+        </w:tabs>
+        <w:ind w:left="6480" w:hanging="360"/>
+      </w:pPr>
+      <w:rPr>
+        <w:rFonts w:ascii="Wingdings" w:hAnsi="Wingdings" w:hint="default"/>
+        <w:sz w:val="20"/>
+      </w:rPr>
+    </w:lvl>
+  </w:abstractNum>
+  <w:num w:numId="1">
+    <w:abstractNumId w:val="0"/>
+  </w:num>
+</w:numbering>
 </file>
 
 <file path=word/styles.xml><?xml version="1.0" encoding="utf-8"?>
@@ -442,6 +1349,28 @@
     <w:semiHidden/>
     <w:unhideWhenUsed/>
   </w:style>
+  <w:style w:type="character" w:styleId="Hyperlink">
+    <w:name w:val="Hyperlink"/>
+    <w:basedOn w:val="DefaultParagraphFont"/>
+    <w:uiPriority w:val="99"/>
+    <w:unhideWhenUsed/>
+    <w:rsid w:val="00B67197"/>
+    <w:rPr>
+      <w:color w:val="0000FF"/>
+      <w:u w:val="single"/>
+    </w:rPr>
+  </w:style>
+  <w:style w:type="paragraph" w:styleId="ListParagraph">
+    <w:name w:val="List Paragraph"/>
+    <w:basedOn w:val="Normal"/>
+    <w:uiPriority w:val="34"/>
+    <w:qFormat/>
+    <w:rsid w:val="00B67197"/>
+    <w:pPr>
+      <w:ind w:left="720"/>
+      <w:contextualSpacing/>
+    </w:pPr>
+  </w:style>
 </w:styles>
 </file>
 

</xml_diff>

<commit_message>
feat: Add progress #2 'Letter, Thinking Big'
</commit_message>
<xml_diff>
--- a/personal_statements/Thinking Big/letter.docx
+++ b/personal_statements/Thinking Big/letter.docx
@@ -51,16 +51,16 @@
           <w:sz w:val="20"/>
           <w:szCs w:val="20"/>
         </w:rPr>
-        <w:t xml:space="preserve"> in </w:t>
-      </w:r>
-      <w:r>
-        <w:rPr>
-          <w:rFonts w:ascii="Arial" w:eastAsia="Times New Roman" w:hAnsi="Arial" w:cs="Arial"/>
-          <w:color w:val="000000"/>
-          <w:sz w:val="20"/>
-          <w:szCs w:val="20"/>
-        </w:rPr>
-        <w:t>Calgary</w:t>
+        <w:t xml:space="preserve"> </w:t>
+      </w:r>
+      <w:r>
+        <w:rPr>
+          <w:rFonts w:ascii="Arial" w:eastAsia="Times New Roman" w:hAnsi="Arial" w:cs="Arial"/>
+          <w:color w:val="000000"/>
+          <w:sz w:val="20"/>
+          <w:szCs w:val="20"/>
+        </w:rPr>
+        <w:t>at your company</w:t>
       </w:r>
       <w:r>
         <w:rPr>
@@ -285,6 +285,30 @@
     </w:p>
     <w:p>
       <w:pPr>
+        <w:numPr>
+          <w:ilvl w:val="0"/>
+          <w:numId w:val="1"/>
+        </w:numPr>
+        <w:textAlignment w:val="baseline"/>
+        <w:rPr>
+          <w:rFonts w:ascii="Arial" w:eastAsia="Times New Roman" w:hAnsi="Arial" w:cs="Arial"/>
+          <w:color w:val="000000"/>
+          <w:sz w:val="20"/>
+          <w:szCs w:val="20"/>
+        </w:rPr>
+      </w:pPr>
+      <w:r>
+        <w:rPr>
+          <w:rFonts w:ascii="Arial" w:eastAsia="Times New Roman" w:hAnsi="Arial" w:cs="Arial"/>
+          <w:color w:val="000000"/>
+          <w:sz w:val="20"/>
+          <w:szCs w:val="20"/>
+        </w:rPr>
+        <w:t>Commended by peers from previous work for building good single page applications loved by clients</w:t>
+      </w:r>
+    </w:p>
+    <w:p>
+      <w:pPr>
         <w:pStyle w:val="ListParagraph"/>
         <w:numPr>
           <w:ilvl w:val="0"/>
@@ -502,8 +526,10 @@
       <w:pPr>
         <w:rPr>
           <w:rFonts w:ascii="Arial" w:eastAsia="Times New Roman" w:hAnsi="Arial" w:cs="Arial"/>
-          <w:sz w:val="20"/>
-          <w:szCs w:val="20"/>
+          <w:color w:val="000000"/>
+          <w:sz w:val="20"/>
+          <w:szCs w:val="20"/>
+          <w:shd w:val="clear" w:color="auto" w:fill="FFFFFF"/>
         </w:rPr>
       </w:pPr>
       <w:r>
@@ -642,27 +668,105 @@
       <w:pPr>
         <w:rPr>
           <w:rFonts w:ascii="Arial" w:eastAsia="Times New Roman" w:hAnsi="Arial" w:cs="Arial"/>
-          <w:sz w:val="20"/>
-          <w:szCs w:val="20"/>
-        </w:rPr>
-      </w:pPr>
-    </w:p>
-    <w:p>
-      <w:pPr>
-        <w:rPr>
-          <w:rFonts w:ascii="Arial" w:eastAsia="Times New Roman" w:hAnsi="Arial" w:cs="Arial"/>
-          <w:sz w:val="20"/>
-          <w:szCs w:val="20"/>
-        </w:rPr>
-      </w:pPr>
-      <w:r>
-        <w:rPr>
-          <w:rFonts w:ascii="Arial" w:eastAsia="Times New Roman" w:hAnsi="Arial" w:cs="Arial"/>
-          <w:color w:val="000000"/>
-          <w:sz w:val="20"/>
-          <w:szCs w:val="20"/>
-        </w:rPr>
-        <w:t>Thank you so much for your consideration of my application. I am looking forward for an interview where I could further demonstrate my energy, passion and dedication for the role. With your opportunity, I will prove that I am the best employee the company could hire. </w:t>
+          <w:color w:val="000000"/>
+          <w:sz w:val="20"/>
+          <w:szCs w:val="20"/>
+          <w:shd w:val="clear" w:color="auto" w:fill="FFFFFF"/>
+        </w:rPr>
+      </w:pPr>
+    </w:p>
+    <w:p>
+      <w:pPr>
+        <w:rPr>
+          <w:rFonts w:ascii="Arial" w:eastAsia="Times New Roman" w:hAnsi="Arial" w:cs="Arial"/>
+          <w:sz w:val="20"/>
+          <w:szCs w:val="20"/>
+        </w:rPr>
+      </w:pPr>
+      <w:r>
+        <w:rPr>
+          <w:rFonts w:ascii="Arial" w:eastAsia="Times New Roman" w:hAnsi="Arial" w:cs="Arial"/>
+          <w:color w:val="000000"/>
+          <w:sz w:val="20"/>
+          <w:szCs w:val="20"/>
+          <w:shd w:val="clear" w:color="auto" w:fill="FFFFFF"/>
+        </w:rPr>
+        <w:t xml:space="preserve">If you are interested, I am available for volunteering </w:t>
+      </w:r>
+      <w:r>
+        <w:rPr>
+          <w:rFonts w:ascii="Arial" w:eastAsia="Times New Roman" w:hAnsi="Arial" w:cs="Arial"/>
+          <w:color w:val="000000"/>
+          <w:sz w:val="20"/>
+          <w:szCs w:val="20"/>
+          <w:shd w:val="clear" w:color="auto" w:fill="FFFFFF"/>
+        </w:rPr>
+        <w:t xml:space="preserve">and be determined whether </w:t>
+      </w:r>
+      <w:r>
+        <w:rPr>
+          <w:rFonts w:ascii="Arial" w:eastAsia="Times New Roman" w:hAnsi="Arial" w:cs="Arial"/>
+          <w:color w:val="000000"/>
+          <w:sz w:val="20"/>
+          <w:szCs w:val="20"/>
+          <w:shd w:val="clear" w:color="auto" w:fill="FFFFFF"/>
+        </w:rPr>
+        <w:t>I am the best fit for the role.</w:t>
+      </w:r>
+      <w:r>
+        <w:rPr>
+          <w:rFonts w:ascii="Arial" w:eastAsia="Times New Roman" w:hAnsi="Arial" w:cs="Arial"/>
+          <w:color w:val="000000"/>
+          <w:sz w:val="20"/>
+          <w:szCs w:val="20"/>
+          <w:shd w:val="clear" w:color="auto" w:fill="FFFFFF"/>
+        </w:rPr>
+        <w:t xml:space="preserve"> I have attached my resume for your further consideration.</w:t>
+      </w:r>
+    </w:p>
+    <w:p>
+      <w:pPr>
+        <w:rPr>
+          <w:rFonts w:ascii="Arial" w:eastAsia="Times New Roman" w:hAnsi="Arial" w:cs="Arial"/>
+          <w:sz w:val="20"/>
+          <w:szCs w:val="20"/>
+        </w:rPr>
+      </w:pPr>
+    </w:p>
+    <w:p>
+      <w:pPr>
+        <w:rPr>
+          <w:rFonts w:ascii="Arial" w:eastAsia="Times New Roman" w:hAnsi="Arial" w:cs="Arial"/>
+          <w:sz w:val="20"/>
+          <w:szCs w:val="20"/>
+        </w:rPr>
+      </w:pPr>
+      <w:r>
+        <w:rPr>
+          <w:rFonts w:ascii="Arial" w:eastAsia="Times New Roman" w:hAnsi="Arial" w:cs="Arial"/>
+          <w:color w:val="000000"/>
+          <w:sz w:val="20"/>
+          <w:szCs w:val="20"/>
+        </w:rPr>
+        <w:t xml:space="preserve">Thank you so much for your consideration of my </w:t>
+      </w:r>
+      <w:r>
+        <w:rPr>
+          <w:rFonts w:ascii="Arial" w:eastAsia="Times New Roman" w:hAnsi="Arial" w:cs="Arial"/>
+          <w:color w:val="000000"/>
+          <w:sz w:val="20"/>
+          <w:szCs w:val="20"/>
+        </w:rPr>
+        <w:t>email</w:t>
+      </w:r>
+      <w:r>
+        <w:rPr>
+          <w:rFonts w:ascii="Arial" w:eastAsia="Times New Roman" w:hAnsi="Arial" w:cs="Arial"/>
+          <w:color w:val="000000"/>
+          <w:sz w:val="20"/>
+          <w:szCs w:val="20"/>
+        </w:rPr>
+        <w:t>. I am looking forward for an interview where I could further demonstrate my energy, passion and dedication for the role. With your opportunity, I will prove that I am the best employee the company could hire. </w:t>
       </w:r>
     </w:p>
     <w:p>

</xml_diff>

<commit_message>
feat: Add progress #3 'Letter, Thinking Big'
</commit_message>
<xml_diff>
--- a/personal_statements/Thinking Big/letter.docx
+++ b/personal_statements/Thinking Big/letter.docx
@@ -33,7 +33,25 @@
           <w:sz w:val="20"/>
           <w:szCs w:val="20"/>
         </w:rPr>
-        <w:t xml:space="preserve">I am writing this letter to you to express my interest in the position of </w:t>
+        <w:t xml:space="preserve">I am writing this </w:t>
+      </w:r>
+      <w:r>
+        <w:rPr>
+          <w:rFonts w:ascii="Arial" w:eastAsia="Times New Roman" w:hAnsi="Arial" w:cs="Arial"/>
+          <w:color w:val="000000"/>
+          <w:sz w:val="20"/>
+          <w:szCs w:val="20"/>
+        </w:rPr>
+        <w:t>email</w:t>
+      </w:r>
+      <w:r>
+        <w:rPr>
+          <w:rFonts w:ascii="Arial" w:eastAsia="Times New Roman" w:hAnsi="Arial" w:cs="Arial"/>
+          <w:color w:val="000000"/>
+          <w:sz w:val="20"/>
+          <w:szCs w:val="20"/>
+        </w:rPr>
+        <w:t xml:space="preserve"> to you to express my interest in the position of </w:t>
       </w:r>
       <w:r>
         <w:rPr>
@@ -208,14 +226,6 @@
           <w:szCs w:val="20"/>
         </w:rPr>
       </w:pPr>
-      <w:r>
-        <w:rPr>
-          <w:rFonts w:ascii="Arial" w:eastAsia="Times New Roman" w:hAnsi="Arial" w:cs="Arial"/>
-          <w:sz w:val="20"/>
-          <w:szCs w:val="20"/>
-        </w:rPr>
-        <w:br/>
-      </w:r>
     </w:p>
     <w:p>
       <w:pPr>
@@ -238,7 +248,27 @@
           <w:sz w:val="20"/>
           <w:szCs w:val="20"/>
         </w:rPr>
-        <w:t>Analytical skills gained through Bachelor’s degree in physics</w:t>
+        <w:t xml:space="preserve">Analytical skills gained through </w:t>
+      </w:r>
+      <w:proofErr w:type="gramStart"/>
+      <w:r>
+        <w:rPr>
+          <w:rFonts w:ascii="Arial" w:eastAsia="Times New Roman" w:hAnsi="Arial" w:cs="Arial"/>
+          <w:color w:val="000000"/>
+          <w:sz w:val="20"/>
+          <w:szCs w:val="20"/>
+        </w:rPr>
+        <w:t>Bachelor’s</w:t>
+      </w:r>
+      <w:proofErr w:type="gramEnd"/>
+      <w:r>
+        <w:rPr>
+          <w:rFonts w:ascii="Arial" w:eastAsia="Times New Roman" w:hAnsi="Arial" w:cs="Arial"/>
+          <w:color w:val="000000"/>
+          <w:sz w:val="20"/>
+          <w:szCs w:val="20"/>
+        </w:rPr>
+        <w:t xml:space="preserve"> degree in physics</w:t>
       </w:r>
     </w:p>
     <w:p>
@@ -285,30 +315,6 @@
     </w:p>
     <w:p>
       <w:pPr>
-        <w:numPr>
-          <w:ilvl w:val="0"/>
-          <w:numId w:val="1"/>
-        </w:numPr>
-        <w:textAlignment w:val="baseline"/>
-        <w:rPr>
-          <w:rFonts w:ascii="Arial" w:eastAsia="Times New Roman" w:hAnsi="Arial" w:cs="Arial"/>
-          <w:color w:val="000000"/>
-          <w:sz w:val="20"/>
-          <w:szCs w:val="20"/>
-        </w:rPr>
-      </w:pPr>
-      <w:r>
-        <w:rPr>
-          <w:rFonts w:ascii="Arial" w:eastAsia="Times New Roman" w:hAnsi="Arial" w:cs="Arial"/>
-          <w:color w:val="000000"/>
-          <w:sz w:val="20"/>
-          <w:szCs w:val="20"/>
-        </w:rPr>
-        <w:t>Commended by peers from previous work for building good single page applications loved by clients</w:t>
-      </w:r>
-    </w:p>
-    <w:p>
-      <w:pPr>
         <w:pStyle w:val="ListParagraph"/>
         <w:numPr>
           <w:ilvl w:val="0"/>
@@ -325,7 +331,27 @@
           <w:sz w:val="20"/>
           <w:szCs w:val="20"/>
         </w:rPr>
-        <w:t>Ability to develop HTML templates from mockups that are both pixel-perfect and responsive</w:t>
+        <w:t xml:space="preserve">Ability to develop HTML templates from </w:t>
+      </w:r>
+      <w:proofErr w:type="spellStart"/>
+      <w:r>
+        <w:rPr>
+          <w:rFonts w:ascii="Arial" w:eastAsia="Times New Roman" w:hAnsi="Arial" w:cs="Arial"/>
+          <w:color w:val="000000"/>
+          <w:sz w:val="20"/>
+          <w:szCs w:val="20"/>
+        </w:rPr>
+        <w:t>mockups</w:t>
+      </w:r>
+      <w:proofErr w:type="spellEnd"/>
+      <w:r>
+        <w:rPr>
+          <w:rFonts w:ascii="Arial" w:eastAsia="Times New Roman" w:hAnsi="Arial" w:cs="Arial"/>
+          <w:color w:val="000000"/>
+          <w:sz w:val="20"/>
+          <w:szCs w:val="20"/>
+        </w:rPr>
+        <w:t xml:space="preserve"> that are both pixel-perfect and responsive</w:t>
       </w:r>
     </w:p>
     <w:p>
@@ -691,17 +717,57 @@
           <w:szCs w:val="20"/>
           <w:shd w:val="clear" w:color="auto" w:fill="FFFFFF"/>
         </w:rPr>
-        <w:t xml:space="preserve">If you are interested, I am available for volunteering </w:t>
-      </w:r>
-      <w:r>
-        <w:rPr>
-          <w:rFonts w:ascii="Arial" w:eastAsia="Times New Roman" w:hAnsi="Arial" w:cs="Arial"/>
-          <w:color w:val="000000"/>
-          <w:sz w:val="20"/>
-          <w:szCs w:val="20"/>
-          <w:shd w:val="clear" w:color="auto" w:fill="FFFFFF"/>
-        </w:rPr>
-        <w:t xml:space="preserve">and be determined whether </w:t>
+        <w:t xml:space="preserve">If you are interested, I am available </w:t>
+      </w:r>
+      <w:r>
+        <w:rPr>
+          <w:rFonts w:ascii="Arial" w:eastAsia="Times New Roman" w:hAnsi="Arial" w:cs="Arial"/>
+          <w:color w:val="000000"/>
+          <w:sz w:val="20"/>
+          <w:szCs w:val="20"/>
+          <w:shd w:val="clear" w:color="auto" w:fill="FFFFFF"/>
+        </w:rPr>
+        <w:t>as a</w:t>
+      </w:r>
+      <w:r>
+        <w:rPr>
+          <w:rFonts w:ascii="Arial" w:eastAsia="Times New Roman" w:hAnsi="Arial" w:cs="Arial"/>
+          <w:color w:val="000000"/>
+          <w:sz w:val="20"/>
+          <w:szCs w:val="20"/>
+          <w:shd w:val="clear" w:color="auto" w:fill="FFFFFF"/>
+        </w:rPr>
+        <w:t xml:space="preserve"> volunteer </w:t>
+      </w:r>
+      <w:r>
+        <w:rPr>
+          <w:rFonts w:ascii="Arial" w:eastAsia="Times New Roman" w:hAnsi="Arial" w:cs="Arial"/>
+          <w:color w:val="000000"/>
+          <w:sz w:val="20"/>
+          <w:szCs w:val="20"/>
+          <w:shd w:val="clear" w:color="auto" w:fill="FFFFFF"/>
+        </w:rPr>
+        <w:t xml:space="preserve">and be </w:t>
+      </w:r>
+      <w:r>
+        <w:rPr>
+          <w:rFonts w:ascii="Arial" w:eastAsia="Times New Roman" w:hAnsi="Arial" w:cs="Arial"/>
+          <w:color w:val="000000"/>
+          <w:sz w:val="20"/>
+          <w:szCs w:val="20"/>
+          <w:shd w:val="clear" w:color="auto" w:fill="FFFFFF"/>
+        </w:rPr>
+        <w:t>tested</w:t>
+      </w:r>
+      <w:r>
+        <w:rPr>
+          <w:rFonts w:ascii="Arial" w:eastAsia="Times New Roman" w:hAnsi="Arial" w:cs="Arial"/>
+          <w:color w:val="000000"/>
+          <w:sz w:val="20"/>
+          <w:szCs w:val="20"/>
+          <w:shd w:val="clear" w:color="auto" w:fill="FFFFFF"/>
+        </w:rPr>
+        <w:t xml:space="preserve"> whether </w:t>
       </w:r>
       <w:r>
         <w:rPr>
@@ -844,14 +910,25 @@
           <w:szCs w:val="20"/>
         </w:rPr>
       </w:pPr>
-      <w:r>
-        <w:rPr>
-          <w:rFonts w:ascii="Arial" w:eastAsia="Times New Roman" w:hAnsi="Arial" w:cs="Arial"/>
-          <w:color w:val="000000"/>
-          <w:sz w:val="20"/>
-          <w:szCs w:val="20"/>
-        </w:rPr>
-        <w:t>Hyungmo Gu</w:t>
+      <w:proofErr w:type="spellStart"/>
+      <w:r>
+        <w:rPr>
+          <w:rFonts w:ascii="Arial" w:eastAsia="Times New Roman" w:hAnsi="Arial" w:cs="Arial"/>
+          <w:color w:val="000000"/>
+          <w:sz w:val="20"/>
+          <w:szCs w:val="20"/>
+        </w:rPr>
+        <w:t>Hyungmo</w:t>
+      </w:r>
+      <w:proofErr w:type="spellEnd"/>
+      <w:r>
+        <w:rPr>
+          <w:rFonts w:ascii="Arial" w:eastAsia="Times New Roman" w:hAnsi="Arial" w:cs="Arial"/>
+          <w:color w:val="000000"/>
+          <w:sz w:val="20"/>
+          <w:szCs w:val="20"/>
+        </w:rPr>
+        <w:t xml:space="preserve"> Gu</w:t>
       </w:r>
     </w:p>
     <w:p>

</xml_diff>

<commit_message>
feat: Add progress #4 'Letter, Thinking Big'
</commit_message>
<xml_diff>
--- a/personal_statements/Thinking Big/letter.docx
+++ b/personal_statements/Thinking Big/letter.docx
@@ -3,20 +3,42 @@
 <w:document xmlns:wpc="http://schemas.microsoft.com/office/word/2010/wordprocessingCanvas" xmlns:cx="http://schemas.microsoft.com/office/drawing/2014/chartex" xmlns:cx1="http://schemas.microsoft.com/office/drawing/2015/9/8/chartex" xmlns:cx2="http://schemas.microsoft.com/office/drawing/2015/10/21/chartex" xmlns:cx3="http://schemas.microsoft.com/office/drawing/2016/5/9/chartex" xmlns:cx4="http://schemas.microsoft.com/office/drawing/2016/5/10/chartex" xmlns:cx5="http://schemas.microsoft.com/office/drawing/2016/5/11/chartex" xmlns:cx6="http://schemas.microsoft.com/office/drawing/2016/5/12/chartex" xmlns:cx7="http://schemas.microsoft.com/office/drawing/2016/5/13/chartex" xmlns:cx8="http://schemas.microsoft.com/office/drawing/2016/5/14/chartex" xmlns:mc="http://schemas.openxmlformats.org/markup-compatibility/2006" xmlns:aink="http://schemas.microsoft.com/office/drawing/2016/ink" xmlns:am3d="http://schemas.microsoft.com/office/drawing/2017/model3d" xmlns:o="urn:schemas-microsoft-com:office:office" xmlns:r="http://schemas.openxmlformats.org/officeDocument/2006/relationships" xmlns:m="http://schemas.openxmlformats.org/officeDocument/2006/math" xmlns:v="urn:schemas-microsoft-com:vml" xmlns:wp14="http://schemas.microsoft.com/office/word/2010/wordprocessingDrawing" xmlns:wp="http://schemas.openxmlformats.org/drawingml/2006/wordprocessingDrawing" xmlns:w10="urn:schemas-microsoft-com:office:word" xmlns:w="http://schemas.openxmlformats.org/wordprocessingml/2006/main" xmlns:w14="http://schemas.microsoft.com/office/word/2010/wordml" xmlns:w15="http://schemas.microsoft.com/office/word/2012/wordml" xmlns:w16cex="http://schemas.microsoft.com/office/word/2018/wordml/cex" xmlns:w16cid="http://schemas.microsoft.com/office/word/2016/wordml/cid" xmlns:w16="http://schemas.microsoft.com/office/word/2018/wordml" xmlns:w16se="http://schemas.microsoft.com/office/word/2015/wordml/symex" xmlns:wpg="http://schemas.microsoft.com/office/word/2010/wordprocessingGroup" xmlns:wpi="http://schemas.microsoft.com/office/word/2010/wordprocessingInk" xmlns:wne="http://schemas.microsoft.com/office/word/2006/wordml" xmlns:wps="http://schemas.microsoft.com/office/word/2010/wordprocessingShape" mc:Ignorable="w14 w15 w16se w16cid w16 w16cex wp14">
   <w:body>
     <w:p>
-      <w:r>
-        <w:t>Email</w:t>
-      </w:r>
-    </w:p>
-    <w:p/>
+      <w:pPr>
+        <w:rPr>
+          <w:rFonts w:ascii="Arial" w:hAnsi="Arial" w:cs="Arial"/>
+          <w:sz w:val="20"/>
+          <w:szCs w:val="20"/>
+        </w:rPr>
+      </w:pPr>
+      <w:r>
+        <w:rPr>
+          <w:rFonts w:ascii="Arial" w:hAnsi="Arial" w:cs="Arial"/>
+          <w:sz w:val="20"/>
+          <w:szCs w:val="20"/>
+        </w:rPr>
+        <w:t>Dear Mr. Myers,</w:t>
+      </w:r>
+    </w:p>
+    <w:p>
+      <w:pPr>
+        <w:rPr>
+          <w:rFonts w:ascii="Arial" w:hAnsi="Arial" w:cs="Arial"/>
+          <w:sz w:val="20"/>
+          <w:szCs w:val="20"/>
+        </w:rPr>
+      </w:pPr>
+    </w:p>
     <w:p>
       <w:pPr>
         <w:tabs>
           <w:tab w:val="left" w:pos="2220"/>
         </w:tabs>
-      </w:pPr>
-      <w:r>
-        <w:tab/>
-      </w:r>
+        <w:rPr>
+          <w:rFonts w:ascii="Arial" w:hAnsi="Arial" w:cs="Arial"/>
+          <w:sz w:val="20"/>
+          <w:szCs w:val="20"/>
+        </w:rPr>
+      </w:pPr>
     </w:p>
     <w:p>
       <w:pPr>
@@ -96,16 +118,7 @@
           <w:sz w:val="20"/>
           <w:szCs w:val="20"/>
         </w:rPr>
-        <w:t>jobbank.gc.ca</w:t>
-      </w:r>
-      <w:r>
-        <w:rPr>
-          <w:rFonts w:ascii="Arial" w:eastAsia="Times New Roman" w:hAnsi="Arial" w:cs="Arial"/>
-          <w:color w:val="000000"/>
-          <w:sz w:val="20"/>
-          <w:szCs w:val="20"/>
-        </w:rPr>
-        <w:t xml:space="preserve"> </w:t>
+        <w:t xml:space="preserve">jobbank.gc.ca </w:t>
       </w:r>
       <w:r>
         <w:rPr>
@@ -248,27 +261,7 @@
           <w:sz w:val="20"/>
           <w:szCs w:val="20"/>
         </w:rPr>
-        <w:t xml:space="preserve">Analytical skills gained through </w:t>
-      </w:r>
-      <w:proofErr w:type="gramStart"/>
-      <w:r>
-        <w:rPr>
-          <w:rFonts w:ascii="Arial" w:eastAsia="Times New Roman" w:hAnsi="Arial" w:cs="Arial"/>
-          <w:color w:val="000000"/>
-          <w:sz w:val="20"/>
-          <w:szCs w:val="20"/>
-        </w:rPr>
-        <w:t>Bachelor’s</w:t>
-      </w:r>
-      <w:proofErr w:type="gramEnd"/>
-      <w:r>
-        <w:rPr>
-          <w:rFonts w:ascii="Arial" w:eastAsia="Times New Roman" w:hAnsi="Arial" w:cs="Arial"/>
-          <w:color w:val="000000"/>
-          <w:sz w:val="20"/>
-          <w:szCs w:val="20"/>
-        </w:rPr>
-        <w:t xml:space="preserve"> degree in physics</w:t>
+        <w:t>Analytical skills gained through Bachelor’s degree in physics</w:t>
       </w:r>
     </w:p>
     <w:p>
@@ -321,7 +314,9 @@
           <w:numId w:val="1"/>
         </w:numPr>
         <w:rPr>
-          <w:rFonts w:ascii="Times New Roman" w:eastAsia="Times New Roman" w:hAnsi="Times New Roman" w:cs="Times New Roman"/>
+          <w:rFonts w:ascii="Arial" w:eastAsia="Times New Roman" w:hAnsi="Arial" w:cs="Arial"/>
+          <w:sz w:val="20"/>
+          <w:szCs w:val="20"/>
         </w:rPr>
       </w:pPr>
       <w:r>
@@ -933,14 +928,33 @@
     </w:p>
     <w:p>
       <w:pPr>
-        <w:rPr>
-          <w:rFonts w:ascii="Arial" w:eastAsia="Times New Roman" w:hAnsi="Arial" w:cs="Arial"/>
-          <w:sz w:val="20"/>
-          <w:szCs w:val="20"/>
-        </w:rPr>
-      </w:pPr>
-    </w:p>
-    <w:p/>
+        <w:tabs>
+          <w:tab w:val="left" w:pos="7040"/>
+        </w:tabs>
+        <w:rPr>
+          <w:rFonts w:ascii="Arial" w:eastAsia="Times New Roman" w:hAnsi="Arial" w:cs="Arial"/>
+          <w:sz w:val="20"/>
+          <w:szCs w:val="20"/>
+        </w:rPr>
+      </w:pPr>
+      <w:r>
+        <w:rPr>
+          <w:rFonts w:ascii="Arial" w:eastAsia="Times New Roman" w:hAnsi="Arial" w:cs="Arial"/>
+          <w:sz w:val="20"/>
+          <w:szCs w:val="20"/>
+        </w:rPr>
+        <w:tab/>
+      </w:r>
+    </w:p>
+    <w:p>
+      <w:pPr>
+        <w:rPr>
+          <w:rFonts w:ascii="Arial" w:hAnsi="Arial" w:cs="Arial"/>
+          <w:sz w:val="20"/>
+          <w:szCs w:val="20"/>
+        </w:rPr>
+      </w:pPr>
+    </w:p>
     <w:sectPr>
       <w:pgSz w:w="12240" w:h="15840"/>
       <w:pgMar w:top="1440" w:right="1440" w:bottom="1440" w:left="1440" w:header="708" w:footer="708" w:gutter="0"/>

</xml_diff>